<commit_message>
Tarea realizado de FD04
</commit_message>
<xml_diff>
--- a/FD04-EPIS-Informe Arquitectura de Software.docx
+++ b/FD04-EPIS-Informe Arquitectura de Software.docx
@@ -239,6 +239,14 @@
           <w:color w:val="000000"/>
           <w:sz w:val="24"/>
         </w:rPr>
+        <w:t xml:space="preserve">       </w:t>
+      </w:r>
+      <w:r>
+        <w:rPr>
+          <w:rFonts w:ascii="Arial" w:hAnsi="Arial" w:cs="Arial"/>
+          <w:color w:val="000000"/>
+          <w:sz w:val="24"/>
+        </w:rPr>
         <w:t xml:space="preserve">     </w:t>
       </w:r>
     </w:p>
@@ -636,7 +644,6 @@
           <w:lang w:eastAsia="es-PE"/>
         </w:rPr>
       </w:pPr>
-      <w:proofErr w:type="spellStart"/>
       <w:r>
         <w:rPr>
           <w:rFonts w:ascii="Arial" w:eastAsia="Times New Roman" w:hAnsi="Arial" w:cs="Arial"/>
@@ -646,19 +653,7 @@
           <w:szCs w:val="28"/>
           <w:lang w:eastAsia="es-PE"/>
         </w:rPr>
-        <w:t>Royser</w:t>
-      </w:r>
-      <w:proofErr w:type="spellEnd"/>
-      <w:r>
-        <w:rPr>
-          <w:rFonts w:ascii="Arial" w:eastAsia="Times New Roman" w:hAnsi="Arial" w:cs="Arial"/>
-          <w:b/>
-          <w:iCs/>
-          <w:sz w:val="28"/>
-          <w:szCs w:val="28"/>
-          <w:lang w:eastAsia="es-PE"/>
-        </w:rPr>
-        <w:t xml:space="preserve"> Villanueva Mamani</w:t>
+        <w:t>Royser Villanueva Mamani</w:t>
       </w:r>
       <w:r>
         <w:rPr>
@@ -4942,15 +4937,7 @@
         <w:jc w:val="both"/>
       </w:pPr>
       <w:r>
-        <w:t xml:space="preserve">Este documento de arquitectura </w:t>
-      </w:r>
-      <w:proofErr w:type="gramStart"/>
-      <w:r>
-        <w:t>se centrará principalmente en</w:t>
-      </w:r>
-      <w:proofErr w:type="gramEnd"/>
-      <w:r>
-        <w:t xml:space="preserve"> el desarrollo de la vista lógica del sistema “Sistema de Análisis de los Egresados de la EPIS de la UPT en LinkedIn”, proporcionando una representación clara de la estructura del software desde la perspectiva del diseño funcional. Esta vista mostrará los principales módulos del sistema, sus responsabilidades y la manera en que interactúan para satisfacer los requerimientos funcionales del proyecto.</w:t>
+        <w:t>Este documento de arquitectura se centrará principalmente en el desarrollo de la vista lógica del sistema “Sistema de Análisis de los Egresados de la EPIS de la UPT en LinkedIn”, proporcionando una representación clara de la estructura del software desde la perspectiva del diseño funcional. Esta vista mostrará los principales módulos del sistema, sus responsabilidades y la manera en que interactúan para satisfacer los requerimientos funcionales del proyecto.</w:t>
       </w:r>
     </w:p>
     <w:p>
@@ -5116,10 +5103,20 @@
                 <w:sz w:val="24"/>
                 <w:szCs w:val="24"/>
               </w:rPr>
-              <w:t>Interfaz de Programación de Aplicaciones (</w:t>
-            </w:r>
-            <w:proofErr w:type="spellStart"/>
-            <w:r>
+              <w:t>Interfaz de Programación de Aplicaciones (Application Programming Interface). Conjunto de funciones y procedimientos que permiten la interacción entre sistemas de software.</w:t>
+            </w:r>
+            <w:bookmarkEnd w:id="12"/>
+          </w:p>
+        </w:tc>
+      </w:tr>
+      <w:tr>
+        <w:tc>
+          <w:tcPr>
+            <w:tcW w:w="3319" w:type="dxa"/>
+            <w:vAlign w:val="center"/>
+          </w:tcPr>
+          <w:p>
+            <w:pPr>
               <w:rPr>
                 <w:rStyle w:val="Ttulo2Car"/>
                 <w:rFonts w:asciiTheme="minorHAnsi" w:hAnsiTheme="minorHAnsi" w:cstheme="minorHAnsi"/>
@@ -5127,9 +5124,8 @@
                 <w:sz w:val="24"/>
                 <w:szCs w:val="24"/>
               </w:rPr>
-              <w:t>Application</w:t>
-            </w:r>
-            <w:proofErr w:type="spellEnd"/>
+            </w:pPr>
+            <w:bookmarkStart w:id="13" w:name="_Toc200454733"/>
             <w:r>
               <w:rPr>
                 <w:rStyle w:val="Ttulo2Car"/>
@@ -5138,10 +5134,18 @@
                 <w:sz w:val="24"/>
                 <w:szCs w:val="24"/>
               </w:rPr>
-              <w:t xml:space="preserve"> </w:t>
-            </w:r>
-            <w:proofErr w:type="spellStart"/>
-            <w:r>
+              <w:t>Casos de uso</w:t>
+            </w:r>
+            <w:bookmarkEnd w:id="13"/>
+          </w:p>
+        </w:tc>
+        <w:tc>
+          <w:tcPr>
+            <w:tcW w:w="4955" w:type="dxa"/>
+            <w:vAlign w:val="center"/>
+          </w:tcPr>
+          <w:p>
+            <w:pPr>
               <w:rPr>
                 <w:rStyle w:val="Ttulo2Car"/>
                 <w:rFonts w:asciiTheme="minorHAnsi" w:hAnsiTheme="minorHAnsi" w:cstheme="minorHAnsi"/>
@@ -5149,9 +5153,8 @@
                 <w:sz w:val="24"/>
                 <w:szCs w:val="24"/>
               </w:rPr>
-              <w:t>Programming</w:t>
-            </w:r>
-            <w:proofErr w:type="spellEnd"/>
+            </w:pPr>
+            <w:bookmarkStart w:id="14" w:name="_Toc200454734"/>
             <w:r>
               <w:rPr>
                 <w:rStyle w:val="Ttulo2Car"/>
@@ -5160,10 +5163,20 @@
                 <w:sz w:val="24"/>
                 <w:szCs w:val="24"/>
               </w:rPr>
-              <w:t xml:space="preserve"> </w:t>
-            </w:r>
-            <w:proofErr w:type="gramStart"/>
-            <w:r>
+              <w:t>Técnica utilizada para identificar, clarificar y organizar los requisitos del sistema. Representa una interacción entre un usuario (actor) y el sistema.</w:t>
+            </w:r>
+            <w:bookmarkEnd w:id="14"/>
+          </w:p>
+        </w:tc>
+      </w:tr>
+      <w:tr>
+        <w:tc>
+          <w:tcPr>
+            <w:tcW w:w="3319" w:type="dxa"/>
+            <w:vAlign w:val="center"/>
+          </w:tcPr>
+          <w:p>
+            <w:pPr>
               <w:rPr>
                 <w:rStyle w:val="Ttulo2Car"/>
                 <w:rFonts w:asciiTheme="minorHAnsi" w:hAnsiTheme="minorHAnsi" w:cstheme="minorHAnsi"/>
@@ -5171,9 +5184,8 @@
                 <w:sz w:val="24"/>
                 <w:szCs w:val="24"/>
               </w:rPr>
-              <w:t>Interface</w:t>
-            </w:r>
-            <w:proofErr w:type="gramEnd"/>
+            </w:pPr>
+            <w:bookmarkStart w:id="15" w:name="_Toc200454735"/>
             <w:r>
               <w:rPr>
                 <w:rStyle w:val="Ttulo2Car"/>
@@ -5182,16 +5194,14 @@
                 <w:sz w:val="24"/>
                 <w:szCs w:val="24"/>
               </w:rPr>
-              <w:t>). Conjunto de funciones y procedimientos que permiten la interacción entre sistemas de software.</w:t>
-            </w:r>
-            <w:bookmarkEnd w:id="12"/>
-          </w:p>
-        </w:tc>
-      </w:tr>
-      <w:tr>
-        <w:tc>
-          <w:tcPr>
-            <w:tcW w:w="3319" w:type="dxa"/>
+              <w:t>DB</w:t>
+            </w:r>
+            <w:bookmarkEnd w:id="15"/>
+          </w:p>
+        </w:tc>
+        <w:tc>
+          <w:tcPr>
+            <w:tcW w:w="4955" w:type="dxa"/>
             <w:vAlign w:val="center"/>
           </w:tcPr>
           <w:p>
@@ -5204,7 +5214,7 @@
                 <w:szCs w:val="24"/>
               </w:rPr>
             </w:pPr>
-            <w:bookmarkStart w:id="13" w:name="_Toc200454733"/>
+            <w:bookmarkStart w:id="16" w:name="_Toc200454736"/>
             <w:r>
               <w:rPr>
                 <w:rStyle w:val="Ttulo2Car"/>
@@ -5213,14 +5223,16 @@
                 <w:sz w:val="24"/>
                 <w:szCs w:val="24"/>
               </w:rPr>
-              <w:t>Casos de uso</w:t>
-            </w:r>
-            <w:bookmarkEnd w:id="13"/>
-          </w:p>
-        </w:tc>
-        <w:tc>
-          <w:tcPr>
-            <w:tcW w:w="4955" w:type="dxa"/>
+              <w:t>Base de Datos. Sistema que permite el almacenamiento y gestión de datos de manera estructurada.</w:t>
+            </w:r>
+            <w:bookmarkEnd w:id="16"/>
+          </w:p>
+        </w:tc>
+      </w:tr>
+      <w:tr>
+        <w:tc>
+          <w:tcPr>
+            <w:tcW w:w="3319" w:type="dxa"/>
             <w:vAlign w:val="center"/>
           </w:tcPr>
           <w:p>
@@ -5233,7 +5245,7 @@
                 <w:szCs w:val="24"/>
               </w:rPr>
             </w:pPr>
-            <w:bookmarkStart w:id="14" w:name="_Toc200454734"/>
+            <w:bookmarkStart w:id="17" w:name="_Toc200454737"/>
             <w:r>
               <w:rPr>
                 <w:rStyle w:val="Ttulo2Car"/>
@@ -5242,16 +5254,14 @@
                 <w:sz w:val="24"/>
                 <w:szCs w:val="24"/>
               </w:rPr>
-              <w:t>Técnica utilizada para identificar, clarificar y organizar los requisitos del sistema. Representa una interacción entre un usuario (actor) y el sistema.</w:t>
-            </w:r>
-            <w:bookmarkEnd w:id="14"/>
-          </w:p>
-        </w:tc>
-      </w:tr>
-      <w:tr>
-        <w:tc>
-          <w:tcPr>
-            <w:tcW w:w="3319" w:type="dxa"/>
+              <w:t>EPIS</w:t>
+            </w:r>
+            <w:bookmarkEnd w:id="17"/>
+          </w:p>
+        </w:tc>
+        <w:tc>
+          <w:tcPr>
+            <w:tcW w:w="4955" w:type="dxa"/>
             <w:vAlign w:val="center"/>
           </w:tcPr>
           <w:p>
@@ -5264,7 +5274,7 @@
                 <w:szCs w:val="24"/>
               </w:rPr>
             </w:pPr>
-            <w:bookmarkStart w:id="15" w:name="_Toc200454735"/>
+            <w:bookmarkStart w:id="18" w:name="_Toc200454738"/>
             <w:r>
               <w:rPr>
                 <w:rStyle w:val="Ttulo2Car"/>
@@ -5273,14 +5283,16 @@
                 <w:sz w:val="24"/>
                 <w:szCs w:val="24"/>
               </w:rPr>
-              <w:t>DB</w:t>
-            </w:r>
-            <w:bookmarkEnd w:id="15"/>
-          </w:p>
-        </w:tc>
-        <w:tc>
-          <w:tcPr>
-            <w:tcW w:w="4955" w:type="dxa"/>
+              <w:t>Escuela Profesional de Ingeniería de Sistemas (de la Universidad Privada de Tacna).</w:t>
+            </w:r>
+            <w:bookmarkEnd w:id="18"/>
+          </w:p>
+        </w:tc>
+      </w:tr>
+      <w:tr>
+        <w:tc>
+          <w:tcPr>
+            <w:tcW w:w="3319" w:type="dxa"/>
             <w:vAlign w:val="center"/>
           </w:tcPr>
           <w:p>
@@ -5293,7 +5305,7 @@
                 <w:szCs w:val="24"/>
               </w:rPr>
             </w:pPr>
-            <w:bookmarkStart w:id="16" w:name="_Toc200454736"/>
+            <w:bookmarkStart w:id="19" w:name="_Toc200454739"/>
             <w:r>
               <w:rPr>
                 <w:rStyle w:val="Ttulo2Car"/>
@@ -5302,16 +5314,14 @@
                 <w:sz w:val="24"/>
                 <w:szCs w:val="24"/>
               </w:rPr>
-              <w:t>Base de Datos. Sistema que permite el almacenamiento y gestión de datos de manera estructurada.</w:t>
-            </w:r>
-            <w:bookmarkEnd w:id="16"/>
-          </w:p>
-        </w:tc>
-      </w:tr>
-      <w:tr>
-        <w:tc>
-          <w:tcPr>
-            <w:tcW w:w="3319" w:type="dxa"/>
+              <w:t>GUI</w:t>
+            </w:r>
+            <w:bookmarkEnd w:id="19"/>
+          </w:p>
+        </w:tc>
+        <w:tc>
+          <w:tcPr>
+            <w:tcW w:w="4955" w:type="dxa"/>
             <w:vAlign w:val="center"/>
           </w:tcPr>
           <w:p>
@@ -5324,7 +5334,7 @@
                 <w:szCs w:val="24"/>
               </w:rPr>
             </w:pPr>
-            <w:bookmarkStart w:id="17" w:name="_Toc200454737"/>
+            <w:bookmarkStart w:id="20" w:name="_Toc200454740"/>
             <w:r>
               <w:rPr>
                 <w:rStyle w:val="Ttulo2Car"/>
@@ -5333,14 +5343,16 @@
                 <w:sz w:val="24"/>
                 <w:szCs w:val="24"/>
               </w:rPr>
-              <w:t>EPIS</w:t>
-            </w:r>
-            <w:bookmarkEnd w:id="17"/>
-          </w:p>
-        </w:tc>
-        <w:tc>
-          <w:tcPr>
-            <w:tcW w:w="4955" w:type="dxa"/>
+              <w:t>Interfaz Gráfica de Usuario (Graphical User Interface). Medio visual por el cual el usuario interactúa con el sistema.</w:t>
+            </w:r>
+            <w:bookmarkEnd w:id="20"/>
+          </w:p>
+        </w:tc>
+      </w:tr>
+      <w:tr>
+        <w:tc>
+          <w:tcPr>
+            <w:tcW w:w="3319" w:type="dxa"/>
             <w:vAlign w:val="center"/>
           </w:tcPr>
           <w:p>
@@ -5353,7 +5365,7 @@
                 <w:szCs w:val="24"/>
               </w:rPr>
             </w:pPr>
-            <w:bookmarkStart w:id="18" w:name="_Toc200454738"/>
+            <w:bookmarkStart w:id="21" w:name="_Toc200454741"/>
             <w:r>
               <w:rPr>
                 <w:rStyle w:val="Ttulo2Car"/>
@@ -5362,16 +5374,14 @@
                 <w:sz w:val="24"/>
                 <w:szCs w:val="24"/>
               </w:rPr>
-              <w:t>Escuela Profesional de Ingeniería de Sistemas (de la Universidad Privada de Tacna).</w:t>
-            </w:r>
-            <w:bookmarkEnd w:id="18"/>
-          </w:p>
-        </w:tc>
-      </w:tr>
-      <w:tr>
-        <w:tc>
-          <w:tcPr>
-            <w:tcW w:w="3319" w:type="dxa"/>
+              <w:t>LinkedIn</w:t>
+            </w:r>
+            <w:bookmarkEnd w:id="21"/>
+          </w:p>
+        </w:tc>
+        <w:tc>
+          <w:tcPr>
+            <w:tcW w:w="4955" w:type="dxa"/>
             <w:vAlign w:val="center"/>
           </w:tcPr>
           <w:p>
@@ -5384,7 +5394,7 @@
                 <w:szCs w:val="24"/>
               </w:rPr>
             </w:pPr>
-            <w:bookmarkStart w:id="19" w:name="_Toc200454739"/>
+            <w:bookmarkStart w:id="22" w:name="_Toc200454742"/>
             <w:r>
               <w:rPr>
                 <w:rStyle w:val="Ttulo2Car"/>
@@ -5393,14 +5403,16 @@
                 <w:sz w:val="24"/>
                 <w:szCs w:val="24"/>
               </w:rPr>
-              <w:t>GUI</w:t>
-            </w:r>
-            <w:bookmarkEnd w:id="19"/>
-          </w:p>
-        </w:tc>
-        <w:tc>
-          <w:tcPr>
-            <w:tcW w:w="4955" w:type="dxa"/>
+              <w:t>Red social orientada al uso empresarial, a los negocios y al empleo. Se utiliza para conectar a profesionales y empresas.</w:t>
+            </w:r>
+            <w:bookmarkEnd w:id="22"/>
+          </w:p>
+        </w:tc>
+      </w:tr>
+      <w:tr>
+        <w:tc>
+          <w:tcPr>
+            <w:tcW w:w="3319" w:type="dxa"/>
             <w:vAlign w:val="center"/>
           </w:tcPr>
           <w:p>
@@ -5413,7 +5425,7 @@
                 <w:szCs w:val="24"/>
               </w:rPr>
             </w:pPr>
-            <w:bookmarkStart w:id="20" w:name="_Toc200454740"/>
+            <w:bookmarkStart w:id="23" w:name="_Toc200454743"/>
             <w:r>
               <w:rPr>
                 <w:rStyle w:val="Ttulo2Car"/>
@@ -5422,10 +5434,19 @@
                 <w:sz w:val="24"/>
                 <w:szCs w:val="24"/>
               </w:rPr>
-              <w:t>Interfaz Gráfica de Usuario (</w:t>
-            </w:r>
-            <w:proofErr w:type="spellStart"/>
-            <w:r>
+              <w:lastRenderedPageBreak/>
+              <w:t>MVC</w:t>
+            </w:r>
+            <w:bookmarkEnd w:id="23"/>
+          </w:p>
+        </w:tc>
+        <w:tc>
+          <w:tcPr>
+            <w:tcW w:w="4955" w:type="dxa"/>
+            <w:vAlign w:val="center"/>
+          </w:tcPr>
+          <w:p>
+            <w:pPr>
               <w:rPr>
                 <w:rStyle w:val="Ttulo2Car"/>
                 <w:rFonts w:asciiTheme="minorHAnsi" w:hAnsiTheme="minorHAnsi" w:cstheme="minorHAnsi"/>
@@ -5433,9 +5454,8 @@
                 <w:sz w:val="24"/>
                 <w:szCs w:val="24"/>
               </w:rPr>
-              <w:t>Graphical</w:t>
-            </w:r>
-            <w:proofErr w:type="spellEnd"/>
+            </w:pPr>
+            <w:bookmarkStart w:id="24" w:name="_Toc200454744"/>
             <w:r>
               <w:rPr>
                 <w:rStyle w:val="Ttulo2Car"/>
@@ -5444,10 +5464,20 @@
                 <w:sz w:val="24"/>
                 <w:szCs w:val="24"/>
               </w:rPr>
-              <w:t xml:space="preserve"> </w:t>
-            </w:r>
-            <w:proofErr w:type="spellStart"/>
-            <w:r>
+              <w:t>Modelo Vista Controlador. Patrón de arquitectura utilizado en el diseño de aplicaciones web y de escritorio.</w:t>
+            </w:r>
+            <w:bookmarkEnd w:id="24"/>
+          </w:p>
+        </w:tc>
+      </w:tr>
+      <w:tr>
+        <w:tc>
+          <w:tcPr>
+            <w:tcW w:w="3319" w:type="dxa"/>
+            <w:vAlign w:val="center"/>
+          </w:tcPr>
+          <w:p>
+            <w:pPr>
               <w:rPr>
                 <w:rStyle w:val="Ttulo2Car"/>
                 <w:rFonts w:asciiTheme="minorHAnsi" w:hAnsiTheme="minorHAnsi" w:cstheme="minorHAnsi"/>
@@ -5455,9 +5485,8 @@
                 <w:sz w:val="24"/>
                 <w:szCs w:val="24"/>
               </w:rPr>
-              <w:t>User</w:t>
-            </w:r>
-            <w:proofErr w:type="spellEnd"/>
+            </w:pPr>
+            <w:bookmarkStart w:id="25" w:name="_Toc200454745"/>
             <w:r>
               <w:rPr>
                 <w:rStyle w:val="Ttulo2Car"/>
@@ -5466,10 +5495,18 @@
                 <w:sz w:val="24"/>
                 <w:szCs w:val="24"/>
               </w:rPr>
-              <w:t xml:space="preserve"> </w:t>
-            </w:r>
-            <w:proofErr w:type="gramStart"/>
-            <w:r>
+              <w:t>SAD</w:t>
+            </w:r>
+            <w:bookmarkEnd w:id="25"/>
+          </w:p>
+        </w:tc>
+        <w:tc>
+          <w:tcPr>
+            <w:tcW w:w="4955" w:type="dxa"/>
+            <w:vAlign w:val="center"/>
+          </w:tcPr>
+          <w:p>
+            <w:pPr>
               <w:rPr>
                 <w:rStyle w:val="Ttulo2Car"/>
                 <w:rFonts w:asciiTheme="minorHAnsi" w:hAnsiTheme="minorHAnsi" w:cstheme="minorHAnsi"/>
@@ -5477,9 +5514,8 @@
                 <w:sz w:val="24"/>
                 <w:szCs w:val="24"/>
               </w:rPr>
-              <w:t>Interface</w:t>
-            </w:r>
-            <w:proofErr w:type="gramEnd"/>
+            </w:pPr>
+            <w:bookmarkStart w:id="26" w:name="_Toc200454746"/>
             <w:r>
               <w:rPr>
                 <w:rStyle w:val="Ttulo2Car"/>
@@ -5488,9 +5524,9 @@
                 <w:sz w:val="24"/>
                 <w:szCs w:val="24"/>
               </w:rPr>
-              <w:t>). Medio visual por el cual el usuario interactúa con el sistema.</w:t>
-            </w:r>
-            <w:bookmarkEnd w:id="20"/>
+              <w:t>Documento de Arquitectura de Software</w:t>
+            </w:r>
+            <w:bookmarkEnd w:id="26"/>
           </w:p>
         </w:tc>
       </w:tr>
@@ -5510,7 +5546,7 @@
                 <w:szCs w:val="24"/>
               </w:rPr>
             </w:pPr>
-            <w:bookmarkStart w:id="21" w:name="_Toc200454741"/>
+            <w:bookmarkStart w:id="27" w:name="_Toc200454747"/>
             <w:r>
               <w:rPr>
                 <w:rStyle w:val="Ttulo2Car"/>
@@ -5519,9 +5555,9 @@
                 <w:sz w:val="24"/>
                 <w:szCs w:val="24"/>
               </w:rPr>
-              <w:t>LinkedIn</w:t>
-            </w:r>
-            <w:bookmarkEnd w:id="21"/>
+              <w:t>Sistema</w:t>
+            </w:r>
+            <w:bookmarkEnd w:id="27"/>
           </w:p>
         </w:tc>
         <w:tc>
@@ -5539,7 +5575,7 @@
                 <w:szCs w:val="24"/>
               </w:rPr>
             </w:pPr>
-            <w:bookmarkStart w:id="22" w:name="_Toc200454742"/>
+            <w:bookmarkStart w:id="28" w:name="_Toc200454748"/>
             <w:r>
               <w:rPr>
                 <w:rStyle w:val="Ttulo2Car"/>
@@ -5548,9 +5584,9 @@
                 <w:sz w:val="24"/>
                 <w:szCs w:val="24"/>
               </w:rPr>
-              <w:t>Red social orientada al uso empresarial, a los negocios y al empleo. Se utiliza para conectar a profesionales y empresas.</w:t>
-            </w:r>
-            <w:bookmarkEnd w:id="22"/>
+              <w:t>En el contexto del presente documento, se refiere al “Sistema de Análisis de los Egresados de la EPIS de la UPT en LinkedIn”.</w:t>
+            </w:r>
+            <w:bookmarkEnd w:id="28"/>
           </w:p>
         </w:tc>
       </w:tr>
@@ -5570,7 +5606,7 @@
                 <w:szCs w:val="24"/>
               </w:rPr>
             </w:pPr>
-            <w:bookmarkStart w:id="23" w:name="_Toc200454743"/>
+            <w:bookmarkStart w:id="29" w:name="_Toc200454749"/>
             <w:r>
               <w:rPr>
                 <w:rStyle w:val="Ttulo2Car"/>
@@ -5579,10 +5615,9 @@
                 <w:sz w:val="24"/>
                 <w:szCs w:val="24"/>
               </w:rPr>
-              <w:lastRenderedPageBreak/>
-              <w:t>MVC</w:t>
-            </w:r>
-            <w:bookmarkEnd w:id="23"/>
+              <w:t>UML</w:t>
+            </w:r>
+            <w:bookmarkEnd w:id="29"/>
           </w:p>
         </w:tc>
         <w:tc>
@@ -5600,7 +5635,7 @@
                 <w:szCs w:val="24"/>
               </w:rPr>
             </w:pPr>
-            <w:bookmarkStart w:id="24" w:name="_Toc200454744"/>
+            <w:bookmarkStart w:id="30" w:name="_Toc200454750"/>
             <w:r>
               <w:rPr>
                 <w:rStyle w:val="Ttulo2Car"/>
@@ -5609,253 +5644,7 @@
                 <w:sz w:val="24"/>
                 <w:szCs w:val="24"/>
               </w:rPr>
-              <w:t>Modelo Vista Controlador. Patrón de arquitectura utilizado en el diseño de aplicaciones web y de escritorio.</w:t>
-            </w:r>
-            <w:bookmarkEnd w:id="24"/>
-          </w:p>
-        </w:tc>
-      </w:tr>
-      <w:tr>
-        <w:tc>
-          <w:tcPr>
-            <w:tcW w:w="3319" w:type="dxa"/>
-            <w:vAlign w:val="center"/>
-          </w:tcPr>
-          <w:p>
-            <w:pPr>
-              <w:rPr>
-                <w:rStyle w:val="Ttulo2Car"/>
-                <w:rFonts w:asciiTheme="minorHAnsi" w:hAnsiTheme="minorHAnsi" w:cstheme="minorHAnsi"/>
-                <w:color w:val="auto"/>
-                <w:sz w:val="24"/>
-                <w:szCs w:val="24"/>
-              </w:rPr>
-            </w:pPr>
-            <w:bookmarkStart w:id="25" w:name="_Toc200454745"/>
-            <w:r>
-              <w:rPr>
-                <w:rStyle w:val="Ttulo2Car"/>
-                <w:rFonts w:asciiTheme="minorHAnsi" w:hAnsiTheme="minorHAnsi" w:cstheme="minorHAnsi"/>
-                <w:color w:val="auto"/>
-                <w:sz w:val="24"/>
-                <w:szCs w:val="24"/>
-              </w:rPr>
-              <w:t>SAD</w:t>
-            </w:r>
-            <w:bookmarkEnd w:id="25"/>
-          </w:p>
-        </w:tc>
-        <w:tc>
-          <w:tcPr>
-            <w:tcW w:w="4955" w:type="dxa"/>
-            <w:vAlign w:val="center"/>
-          </w:tcPr>
-          <w:p>
-            <w:pPr>
-              <w:rPr>
-                <w:rStyle w:val="Ttulo2Car"/>
-                <w:rFonts w:asciiTheme="minorHAnsi" w:hAnsiTheme="minorHAnsi" w:cstheme="minorHAnsi"/>
-                <w:color w:val="auto"/>
-                <w:sz w:val="24"/>
-                <w:szCs w:val="24"/>
-              </w:rPr>
-            </w:pPr>
-            <w:bookmarkStart w:id="26" w:name="_Toc200454746"/>
-            <w:r>
-              <w:rPr>
-                <w:rStyle w:val="Ttulo2Car"/>
-                <w:rFonts w:asciiTheme="minorHAnsi" w:hAnsiTheme="minorHAnsi" w:cstheme="minorHAnsi"/>
-                <w:color w:val="auto"/>
-                <w:sz w:val="24"/>
-                <w:szCs w:val="24"/>
-              </w:rPr>
-              <w:t>Documento de Arquitectura de Software</w:t>
-            </w:r>
-            <w:bookmarkEnd w:id="26"/>
-          </w:p>
-        </w:tc>
-      </w:tr>
-      <w:tr>
-        <w:tc>
-          <w:tcPr>
-            <w:tcW w:w="3319" w:type="dxa"/>
-            <w:vAlign w:val="center"/>
-          </w:tcPr>
-          <w:p>
-            <w:pPr>
-              <w:rPr>
-                <w:rStyle w:val="Ttulo2Car"/>
-                <w:rFonts w:asciiTheme="minorHAnsi" w:hAnsiTheme="minorHAnsi" w:cstheme="minorHAnsi"/>
-                <w:color w:val="auto"/>
-                <w:sz w:val="24"/>
-                <w:szCs w:val="24"/>
-              </w:rPr>
-            </w:pPr>
-            <w:bookmarkStart w:id="27" w:name="_Toc200454747"/>
-            <w:r>
-              <w:rPr>
-                <w:rStyle w:val="Ttulo2Car"/>
-                <w:rFonts w:asciiTheme="minorHAnsi" w:hAnsiTheme="minorHAnsi" w:cstheme="minorHAnsi"/>
-                <w:color w:val="auto"/>
-                <w:sz w:val="24"/>
-                <w:szCs w:val="24"/>
-              </w:rPr>
-              <w:t>Sistema</w:t>
-            </w:r>
-            <w:bookmarkEnd w:id="27"/>
-          </w:p>
-        </w:tc>
-        <w:tc>
-          <w:tcPr>
-            <w:tcW w:w="4955" w:type="dxa"/>
-            <w:vAlign w:val="center"/>
-          </w:tcPr>
-          <w:p>
-            <w:pPr>
-              <w:rPr>
-                <w:rStyle w:val="Ttulo2Car"/>
-                <w:rFonts w:asciiTheme="minorHAnsi" w:hAnsiTheme="minorHAnsi" w:cstheme="minorHAnsi"/>
-                <w:color w:val="auto"/>
-                <w:sz w:val="24"/>
-                <w:szCs w:val="24"/>
-              </w:rPr>
-            </w:pPr>
-            <w:bookmarkStart w:id="28" w:name="_Toc200454748"/>
-            <w:r>
-              <w:rPr>
-                <w:rStyle w:val="Ttulo2Car"/>
-                <w:rFonts w:asciiTheme="minorHAnsi" w:hAnsiTheme="minorHAnsi" w:cstheme="minorHAnsi"/>
-                <w:color w:val="auto"/>
-                <w:sz w:val="24"/>
-                <w:szCs w:val="24"/>
-              </w:rPr>
-              <w:t>En el contexto del presente documento, se refiere al “Sistema de Análisis de los Egresados de la EPIS de la UPT en LinkedIn”.</w:t>
-            </w:r>
-            <w:bookmarkEnd w:id="28"/>
-          </w:p>
-        </w:tc>
-      </w:tr>
-      <w:tr>
-        <w:tc>
-          <w:tcPr>
-            <w:tcW w:w="3319" w:type="dxa"/>
-            <w:vAlign w:val="center"/>
-          </w:tcPr>
-          <w:p>
-            <w:pPr>
-              <w:rPr>
-                <w:rStyle w:val="Ttulo2Car"/>
-                <w:rFonts w:asciiTheme="minorHAnsi" w:hAnsiTheme="minorHAnsi" w:cstheme="minorHAnsi"/>
-                <w:color w:val="auto"/>
-                <w:sz w:val="24"/>
-                <w:szCs w:val="24"/>
-              </w:rPr>
-            </w:pPr>
-            <w:bookmarkStart w:id="29" w:name="_Toc200454749"/>
-            <w:r>
-              <w:rPr>
-                <w:rStyle w:val="Ttulo2Car"/>
-                <w:rFonts w:asciiTheme="minorHAnsi" w:hAnsiTheme="minorHAnsi" w:cstheme="minorHAnsi"/>
-                <w:color w:val="auto"/>
-                <w:sz w:val="24"/>
-                <w:szCs w:val="24"/>
-              </w:rPr>
-              <w:t>UML</w:t>
-            </w:r>
-            <w:bookmarkEnd w:id="29"/>
-          </w:p>
-        </w:tc>
-        <w:tc>
-          <w:tcPr>
-            <w:tcW w:w="4955" w:type="dxa"/>
-            <w:vAlign w:val="center"/>
-          </w:tcPr>
-          <w:p>
-            <w:pPr>
-              <w:rPr>
-                <w:rStyle w:val="Ttulo2Car"/>
-                <w:rFonts w:asciiTheme="minorHAnsi" w:hAnsiTheme="minorHAnsi" w:cstheme="minorHAnsi"/>
-                <w:color w:val="auto"/>
-                <w:sz w:val="24"/>
-                <w:szCs w:val="24"/>
-              </w:rPr>
-            </w:pPr>
-            <w:bookmarkStart w:id="30" w:name="_Toc200454750"/>
-            <w:r>
-              <w:rPr>
-                <w:rStyle w:val="Ttulo2Car"/>
-                <w:rFonts w:asciiTheme="minorHAnsi" w:hAnsiTheme="minorHAnsi" w:cstheme="minorHAnsi"/>
-                <w:color w:val="auto"/>
-                <w:sz w:val="24"/>
-                <w:szCs w:val="24"/>
-              </w:rPr>
-              <w:t>Lenguaje de Modelado Unificado (</w:t>
-            </w:r>
-            <w:proofErr w:type="spellStart"/>
-            <w:r>
-              <w:rPr>
-                <w:rStyle w:val="Ttulo2Car"/>
-                <w:rFonts w:asciiTheme="minorHAnsi" w:hAnsiTheme="minorHAnsi" w:cstheme="minorHAnsi"/>
-                <w:color w:val="auto"/>
-                <w:sz w:val="24"/>
-                <w:szCs w:val="24"/>
-              </w:rPr>
-              <w:t>Unified</w:t>
-            </w:r>
-            <w:proofErr w:type="spellEnd"/>
-            <w:r>
-              <w:rPr>
-                <w:rStyle w:val="Ttulo2Car"/>
-                <w:rFonts w:asciiTheme="minorHAnsi" w:hAnsiTheme="minorHAnsi" w:cstheme="minorHAnsi"/>
-                <w:color w:val="auto"/>
-                <w:sz w:val="24"/>
-                <w:szCs w:val="24"/>
-              </w:rPr>
-              <w:t xml:space="preserve"> </w:t>
-            </w:r>
-            <w:proofErr w:type="spellStart"/>
-            <w:r>
-              <w:rPr>
-                <w:rStyle w:val="Ttulo2Car"/>
-                <w:rFonts w:asciiTheme="minorHAnsi" w:hAnsiTheme="minorHAnsi" w:cstheme="minorHAnsi"/>
-                <w:color w:val="auto"/>
-                <w:sz w:val="24"/>
-                <w:szCs w:val="24"/>
-              </w:rPr>
-              <w:t>Modeling</w:t>
-            </w:r>
-            <w:proofErr w:type="spellEnd"/>
-            <w:r>
-              <w:rPr>
-                <w:rStyle w:val="Ttulo2Car"/>
-                <w:rFonts w:asciiTheme="minorHAnsi" w:hAnsiTheme="minorHAnsi" w:cstheme="minorHAnsi"/>
-                <w:color w:val="auto"/>
-                <w:sz w:val="24"/>
-                <w:szCs w:val="24"/>
-              </w:rPr>
-              <w:t xml:space="preserve"> </w:t>
-            </w:r>
-            <w:proofErr w:type="spellStart"/>
-            <w:r>
-              <w:rPr>
-                <w:rStyle w:val="Ttulo2Car"/>
-                <w:rFonts w:asciiTheme="minorHAnsi" w:hAnsiTheme="minorHAnsi" w:cstheme="minorHAnsi"/>
-                <w:color w:val="auto"/>
-                <w:sz w:val="24"/>
-                <w:szCs w:val="24"/>
-              </w:rPr>
-              <w:t>Language</w:t>
-            </w:r>
-            <w:proofErr w:type="spellEnd"/>
-            <w:r>
-              <w:rPr>
-                <w:rStyle w:val="Ttulo2Car"/>
-                <w:rFonts w:asciiTheme="minorHAnsi" w:hAnsiTheme="minorHAnsi" w:cstheme="minorHAnsi"/>
-                <w:color w:val="auto"/>
-                <w:sz w:val="24"/>
-                <w:szCs w:val="24"/>
-              </w:rPr>
-              <w:t>). Estándar para el modelado de sistemas de software.</w:t>
+              <w:t>Lenguaje de Modelado Unificado (Unified Modeling Language). Estándar para el modelado de sistemas de software.</w:t>
             </w:r>
             <w:bookmarkEnd w:id="30"/>
           </w:p>
@@ -10209,21 +9998,7 @@
         <w:rPr>
           <w:lang w:eastAsia="es-PE"/>
         </w:rPr>
-        <w:t>El usuario podrá navegar por las secciones del sistema (</w:t>
-      </w:r>
-      <w:proofErr w:type="spellStart"/>
-      <w:r>
-        <w:rPr>
-          <w:lang w:eastAsia="es-PE"/>
-        </w:rPr>
-        <w:t>dashboard</w:t>
-      </w:r>
-      <w:proofErr w:type="spellEnd"/>
-      <w:r>
-        <w:rPr>
-          <w:lang w:eastAsia="es-PE"/>
-        </w:rPr>
-        <w:t>, filtros de búsqueda, resultados, exportación) mediante una interfaz gráfica limpia y estructurada.</w:t>
+        <w:t>El usuario podrá navegar por las secciones del sistema (dashboard, filtros de búsqueda, resultados, exportación) mediante una interfaz gráfica limpia y estructurada.</w:t>
       </w:r>
     </w:p>
     <w:p>
@@ -10480,21 +10255,7 @@
         <w:rPr>
           <w:lang w:eastAsia="es-PE"/>
         </w:rPr>
-        <w:t xml:space="preserve">Se integrará un sistema de logs para el monitoreo de accesos, errores y eventos importantes. Esto permitirá detectar actividades sospechosas y responder a incidentes en el menor tiempo posible. Asimismo, se podrá restaurar información desde los </w:t>
-      </w:r>
-      <w:proofErr w:type="spellStart"/>
-      <w:r>
-        <w:rPr>
-          <w:lang w:eastAsia="es-PE"/>
-        </w:rPr>
-        <w:t>backups</w:t>
-      </w:r>
-      <w:proofErr w:type="spellEnd"/>
-      <w:r>
-        <w:rPr>
-          <w:lang w:eastAsia="es-PE"/>
-        </w:rPr>
-        <w:t xml:space="preserve"> para minimizar pérdidas ante fallos técnicos.</w:t>
+        <w:t>Se integrará un sistema de logs para el monitoreo de accesos, errores y eventos importantes. Esto permitirá detectar actividades sospechosas y responder a incidentes en el menor tiempo posible. Asimismo, se podrá restaurar información desde los backups para minimizar pérdidas ante fallos técnicos.</w:t>
       </w:r>
     </w:p>
     <w:p>
@@ -10509,21 +10270,7 @@
         <w:rPr>
           <w:lang w:eastAsia="es-PE"/>
         </w:rPr>
-        <w:t xml:space="preserve">Este enfoque asegura que el sistema mantenga la confidencialidad, integridad y disponibilidad, incluso ante situaciones imprevistas o maliciosas, proporcionando confianza a sus usuarios y </w:t>
-      </w:r>
-      <w:proofErr w:type="spellStart"/>
-      <w:r>
-        <w:rPr>
-          <w:lang w:eastAsia="es-PE"/>
-        </w:rPr>
-        <w:t>stakeholders</w:t>
-      </w:r>
-      <w:proofErr w:type="spellEnd"/>
-      <w:r>
-        <w:rPr>
-          <w:lang w:eastAsia="es-PE"/>
-        </w:rPr>
-        <w:t>.</w:t>
+        <w:t>Este enfoque asegura que el sistema mantenga la confidencialidad, integridad y disponibilidad, incluso ante situaciones imprevistas o maliciosas, proporcionando confianza a sus usuarios y stakeholders.</w:t>
       </w:r>
     </w:p>
     <w:p>
@@ -10889,20 +10636,12 @@
         </w:rPr>
         <w:t xml:space="preserve">El sistema podrá ajustarse fácilmente a cambios en las políticas de acceso a datos de LinkedIn, o integrarse con nuevas fuentes de información (por ejemplo, redes como </w:t>
       </w:r>
-      <w:proofErr w:type="spellStart"/>
       <w:r>
         <w:rPr>
           <w:lang w:eastAsia="es-PE"/>
         </w:rPr>
         <w:lastRenderedPageBreak/>
-        <w:t>Indeed</w:t>
-      </w:r>
-      <w:proofErr w:type="spellEnd"/>
-      <w:r>
-        <w:rPr>
-          <w:lang w:eastAsia="es-PE"/>
-        </w:rPr>
-        <w:t xml:space="preserve"> o portales académicos), mediante el uso de servicios REST y una arquitectura desacoplada.</w:t>
+        <w:t>Indeed o portales académicos), mediante el uso de servicios REST y una arquitectura desacoplada.</w:t>
       </w:r>
     </w:p>
     <w:p>

</xml_diff>